<commit_message>
next version: from xlsx to form docx
</commit_message>
<xml_diff>
--- a/xlsx_py/шаблон.docx
+++ b/xlsx_py/шаблон.docx
@@ -124,9 +124,59 @@
                 <w:color w:val="000000"/>
                 <w:sz w:val="20"/>
                 <w:szCs w:val="20"/>
-                <w:lang w:eastAsia="ru-RU"/>
-              </w:rPr>
-            </w:pPr>
+                <w:lang w:val="en-US" w:eastAsia="ru-RU"/>
+              </w:rPr>
+            </w:pPr>
+            <w:r>
+              <w:rPr>
+                <w:rFonts w:ascii="Arial" w:eastAsia="Times New Roman" w:hAnsi="Arial" w:cs="Arial"/>
+                <w:color w:val="000000"/>
+                <w:sz w:val="20"/>
+                <w:szCs w:val="20"/>
+                <w:lang w:val="en-US" w:eastAsia="ru-RU"/>
+              </w:rPr>
+              <w:t>{{</w:t>
+            </w:r>
+            <w:r>
+              <w:rPr>
+                <w:rFonts w:ascii="Arial" w:eastAsia="Times New Roman" w:hAnsi="Arial" w:cs="Arial"/>
+                <w:color w:val="000000"/>
+                <w:sz w:val="20"/>
+                <w:szCs w:val="20"/>
+                <w:lang w:val="en-US" w:eastAsia="ru-RU"/>
+              </w:rPr>
+              <w:t xml:space="preserve"> </w:t>
+            </w:r>
+            <w:r>
+              <w:rPr>
+                <w:rFonts w:ascii="Arial" w:eastAsia="Times New Roman" w:hAnsi="Arial" w:cs="Arial"/>
+                <w:color w:val="000000"/>
+                <w:sz w:val="20"/>
+                <w:szCs w:val="20"/>
+                <w:lang w:val="en-US" w:eastAsia="ru-RU"/>
+              </w:rPr>
+              <w:t>childrennm</w:t>
+            </w:r>
+            <w:r>
+              <w:rPr>
+                <w:rFonts w:ascii="Arial" w:eastAsia="Times New Roman" w:hAnsi="Arial" w:cs="Arial"/>
+                <w:color w:val="000000"/>
+                <w:sz w:val="20"/>
+                <w:szCs w:val="20"/>
+                <w:lang w:val="en-US" w:eastAsia="ru-RU"/>
+              </w:rPr>
+              <w:t xml:space="preserve"> </w:t>
+            </w:r>
+            <w:r>
+              <w:rPr>
+                <w:rFonts w:ascii="Arial" w:eastAsia="Times New Roman" w:hAnsi="Arial" w:cs="Arial"/>
+                <w:color w:val="000000"/>
+                <w:sz w:val="20"/>
+                <w:szCs w:val="20"/>
+                <w:lang w:val="en-US" w:eastAsia="ru-RU"/>
+              </w:rPr>
+              <w:t>}}</w:t>
+            </w:r>
           </w:p>
         </w:tc>
       </w:tr>
@@ -197,9 +247,49 @@
                 <w:color w:val="000000"/>
                 <w:sz w:val="20"/>
                 <w:szCs w:val="20"/>
-                <w:lang w:eastAsia="ru-RU"/>
-              </w:rPr>
-            </w:pPr>
+                <w:lang w:val="en-US" w:eastAsia="ru-RU"/>
+              </w:rPr>
+            </w:pPr>
+            <w:r>
+              <w:rPr>
+                <w:rFonts w:ascii="Arial" w:eastAsia="Times New Roman" w:hAnsi="Arial" w:cs="Arial"/>
+                <w:color w:val="000000"/>
+                <w:sz w:val="20"/>
+                <w:szCs w:val="20"/>
+                <w:lang w:val="en-US" w:eastAsia="ru-RU"/>
+              </w:rPr>
+              <w:t>{{</w:t>
+            </w:r>
+            <w:r>
+              <w:rPr>
+                <w:rFonts w:ascii="Arial" w:eastAsia="Times New Roman" w:hAnsi="Arial" w:cs="Arial"/>
+                <w:color w:val="000000"/>
+                <w:sz w:val="20"/>
+                <w:szCs w:val="20"/>
+                <w:lang w:val="en-US" w:eastAsia="ru-RU"/>
+              </w:rPr>
+              <w:t xml:space="preserve"> </w:t>
+            </w:r>
+            <w:r>
+              <w:rPr>
+                <w:rFonts w:ascii="Arial" w:eastAsia="Times New Roman" w:hAnsi="Arial" w:cs="Arial"/>
+                <w:color w:val="000000"/>
+                <w:sz w:val="20"/>
+                <w:szCs w:val="20"/>
+                <w:lang w:val="en-US" w:eastAsia="ru-RU"/>
+              </w:rPr>
+              <w:t>bday</w:t>
+            </w:r>
+            <w:r>
+              <w:rPr>
+                <w:rFonts w:ascii="Arial" w:eastAsia="Times New Roman" w:hAnsi="Arial" w:cs="Arial"/>
+                <w:color w:val="000000"/>
+                <w:sz w:val="20"/>
+                <w:szCs w:val="20"/>
+                <w:lang w:val="en-US" w:eastAsia="ru-RU"/>
+              </w:rPr>
+              <w:t xml:space="preserve"> }}</w:t>
+            </w:r>
           </w:p>
         </w:tc>
       </w:tr>
@@ -270,9 +360,49 @@
                 <w:color w:val="000000"/>
                 <w:sz w:val="20"/>
                 <w:szCs w:val="20"/>
-                <w:lang w:eastAsia="ru-RU"/>
-              </w:rPr>
-            </w:pPr>
+                <w:lang w:val="en-US" w:eastAsia="ru-RU"/>
+              </w:rPr>
+            </w:pPr>
+            <w:r>
+              <w:rPr>
+                <w:rFonts w:ascii="Arial" w:eastAsia="Times New Roman" w:hAnsi="Arial" w:cs="Arial"/>
+                <w:color w:val="000000"/>
+                <w:sz w:val="20"/>
+                <w:szCs w:val="20"/>
+                <w:lang w:val="en-US" w:eastAsia="ru-RU"/>
+              </w:rPr>
+              <w:t>{{</w:t>
+            </w:r>
+            <w:r>
+              <w:rPr>
+                <w:rFonts w:ascii="Arial" w:eastAsia="Times New Roman" w:hAnsi="Arial" w:cs="Arial"/>
+                <w:color w:val="000000"/>
+                <w:sz w:val="20"/>
+                <w:szCs w:val="20"/>
+                <w:lang w:val="en-US" w:eastAsia="ru-RU"/>
+              </w:rPr>
+              <w:t xml:space="preserve"> </w:t>
+            </w:r>
+            <w:r>
+              <w:rPr>
+                <w:rFonts w:ascii="Arial" w:eastAsia="Times New Roman" w:hAnsi="Arial" w:cs="Arial"/>
+                <w:color w:val="000000"/>
+                <w:sz w:val="20"/>
+                <w:szCs w:val="20"/>
+                <w:lang w:val="en-US" w:eastAsia="ru-RU"/>
+              </w:rPr>
+              <w:t>parentnm</w:t>
+            </w:r>
+            <w:r>
+              <w:rPr>
+                <w:rFonts w:ascii="Arial" w:eastAsia="Times New Roman" w:hAnsi="Arial" w:cs="Arial"/>
+                <w:color w:val="000000"/>
+                <w:sz w:val="20"/>
+                <w:szCs w:val="20"/>
+                <w:lang w:val="en-US" w:eastAsia="ru-RU"/>
+              </w:rPr>
+              <w:t xml:space="preserve"> }}</w:t>
+            </w:r>
           </w:p>
         </w:tc>
       </w:tr>
@@ -343,9 +473,39 @@
                 <w:color w:val="000000"/>
                 <w:sz w:val="20"/>
                 <w:szCs w:val="20"/>
-                <w:lang w:eastAsia="ru-RU"/>
-              </w:rPr>
-            </w:pPr>
+                <w:lang w:val="en-US" w:eastAsia="ru-RU"/>
+              </w:rPr>
+            </w:pPr>
+            <w:r>
+              <w:rPr>
+                <w:rFonts w:ascii="Arial" w:eastAsia="Times New Roman" w:hAnsi="Arial" w:cs="Arial"/>
+                <w:color w:val="000000"/>
+                <w:sz w:val="20"/>
+                <w:szCs w:val="20"/>
+                <w:lang w:val="en-US" w:eastAsia="ru-RU"/>
+              </w:rPr>
+              <w:t xml:space="preserve">{{ </w:t>
+            </w:r>
+            <w:r>
+              <w:rPr>
+                <w:rFonts w:ascii="Arial" w:eastAsia="Times New Roman" w:hAnsi="Arial" w:cs="Arial"/>
+                <w:color w:val="000000"/>
+                <w:sz w:val="20"/>
+                <w:szCs w:val="20"/>
+                <w:lang w:val="en-US" w:eastAsia="ru-RU"/>
+              </w:rPr>
+              <w:t>phone</w:t>
+            </w:r>
+            <w:r>
+              <w:rPr>
+                <w:rFonts w:ascii="Arial" w:eastAsia="Times New Roman" w:hAnsi="Arial" w:cs="Arial"/>
+                <w:color w:val="000000"/>
+                <w:sz w:val="20"/>
+                <w:szCs w:val="20"/>
+                <w:lang w:val="en-US" w:eastAsia="ru-RU"/>
+              </w:rPr>
+              <w:t xml:space="preserve"> }}</w:t>
+            </w:r>
           </w:p>
         </w:tc>
       </w:tr>
@@ -416,9 +576,39 @@
                 <w:color w:val="000000"/>
                 <w:sz w:val="20"/>
                 <w:szCs w:val="20"/>
-                <w:lang w:eastAsia="ru-RU"/>
-              </w:rPr>
-            </w:pPr>
+                <w:lang w:val="en-US" w:eastAsia="ru-RU"/>
+              </w:rPr>
+            </w:pPr>
+            <w:r>
+              <w:rPr>
+                <w:rFonts w:ascii="Arial" w:eastAsia="Times New Roman" w:hAnsi="Arial" w:cs="Arial"/>
+                <w:color w:val="000000"/>
+                <w:sz w:val="20"/>
+                <w:szCs w:val="20"/>
+                <w:lang w:val="en-US" w:eastAsia="ru-RU"/>
+              </w:rPr>
+              <w:t xml:space="preserve">{{ </w:t>
+            </w:r>
+            <w:r>
+              <w:rPr>
+                <w:rFonts w:ascii="Arial" w:eastAsia="Times New Roman" w:hAnsi="Arial" w:cs="Arial"/>
+                <w:color w:val="000000"/>
+                <w:sz w:val="20"/>
+                <w:szCs w:val="20"/>
+                <w:lang w:val="en-US" w:eastAsia="ru-RU"/>
+              </w:rPr>
+              <w:t xml:space="preserve">email </w:t>
+            </w:r>
+            <w:r>
+              <w:rPr>
+                <w:rFonts w:ascii="Arial" w:eastAsia="Times New Roman" w:hAnsi="Arial" w:cs="Arial"/>
+                <w:color w:val="000000"/>
+                <w:sz w:val="20"/>
+                <w:szCs w:val="20"/>
+                <w:lang w:val="en-US" w:eastAsia="ru-RU"/>
+              </w:rPr>
+              <w:t>}}</w:t>
+            </w:r>
           </w:p>
         </w:tc>
       </w:tr>
@@ -489,9 +679,39 @@
                 <w:color w:val="000000"/>
                 <w:sz w:val="20"/>
                 <w:szCs w:val="20"/>
-                <w:lang w:eastAsia="ru-RU"/>
-              </w:rPr>
-            </w:pPr>
+                <w:lang w:val="en-US" w:eastAsia="ru-RU"/>
+              </w:rPr>
+            </w:pPr>
+            <w:r>
+              <w:rPr>
+                <w:rFonts w:ascii="Arial" w:eastAsia="Times New Roman" w:hAnsi="Arial" w:cs="Arial"/>
+                <w:color w:val="000000"/>
+                <w:sz w:val="20"/>
+                <w:szCs w:val="20"/>
+                <w:lang w:val="en-US" w:eastAsia="ru-RU"/>
+              </w:rPr>
+              <w:t xml:space="preserve">{{ </w:t>
+            </w:r>
+            <w:r>
+              <w:rPr>
+                <w:rFonts w:ascii="Arial" w:eastAsia="Times New Roman" w:hAnsi="Arial" w:cs="Arial"/>
+                <w:color w:val="000000"/>
+                <w:sz w:val="20"/>
+                <w:szCs w:val="20"/>
+                <w:lang w:val="en-US" w:eastAsia="ru-RU"/>
+              </w:rPr>
+              <w:t xml:space="preserve">numberorg </w:t>
+            </w:r>
+            <w:r>
+              <w:rPr>
+                <w:rFonts w:ascii="Arial" w:eastAsia="Times New Roman" w:hAnsi="Arial" w:cs="Arial"/>
+                <w:color w:val="000000"/>
+                <w:sz w:val="20"/>
+                <w:szCs w:val="20"/>
+                <w:lang w:val="en-US" w:eastAsia="ru-RU"/>
+              </w:rPr>
+              <w:t>}}</w:t>
+            </w:r>
           </w:p>
         </w:tc>
       </w:tr>
@@ -562,9 +782,39 @@
                 <w:color w:val="000000"/>
                 <w:sz w:val="20"/>
                 <w:szCs w:val="20"/>
-                <w:lang w:eastAsia="ru-RU"/>
-              </w:rPr>
-            </w:pPr>
+                <w:lang w:val="en-US" w:eastAsia="ru-RU"/>
+              </w:rPr>
+            </w:pPr>
+            <w:r>
+              <w:rPr>
+                <w:rFonts w:ascii="Arial" w:eastAsia="Times New Roman" w:hAnsi="Arial" w:cs="Arial"/>
+                <w:color w:val="000000"/>
+                <w:sz w:val="20"/>
+                <w:szCs w:val="20"/>
+                <w:lang w:val="en-US" w:eastAsia="ru-RU"/>
+              </w:rPr>
+              <w:t xml:space="preserve">{{ </w:t>
+            </w:r>
+            <w:r>
+              <w:rPr>
+                <w:rFonts w:ascii="Arial" w:eastAsia="Times New Roman" w:hAnsi="Arial" w:cs="Arial"/>
+                <w:color w:val="000000"/>
+                <w:sz w:val="20"/>
+                <w:szCs w:val="20"/>
+                <w:lang w:val="en-US" w:eastAsia="ru-RU"/>
+              </w:rPr>
+              <w:t xml:space="preserve">docnm </w:t>
+            </w:r>
+            <w:r>
+              <w:rPr>
+                <w:rFonts w:ascii="Arial" w:eastAsia="Times New Roman" w:hAnsi="Arial" w:cs="Arial"/>
+                <w:color w:val="000000"/>
+                <w:sz w:val="20"/>
+                <w:szCs w:val="20"/>
+                <w:lang w:val="en-US" w:eastAsia="ru-RU"/>
+              </w:rPr>
+              <w:t>}}</w:t>
+            </w:r>
           </w:p>
         </w:tc>
       </w:tr>
@@ -635,9 +885,39 @@
                 <w:color w:val="000000"/>
                 <w:sz w:val="20"/>
                 <w:szCs w:val="20"/>
-                <w:lang w:eastAsia="ru-RU"/>
-              </w:rPr>
-            </w:pPr>
+                <w:lang w:val="en-US" w:eastAsia="ru-RU"/>
+              </w:rPr>
+            </w:pPr>
+            <w:r>
+              <w:rPr>
+                <w:rFonts w:ascii="Arial" w:eastAsia="Times New Roman" w:hAnsi="Arial" w:cs="Arial"/>
+                <w:color w:val="000000"/>
+                <w:sz w:val="20"/>
+                <w:szCs w:val="20"/>
+                <w:lang w:val="en-US" w:eastAsia="ru-RU"/>
+              </w:rPr>
+              <w:t>{{</w:t>
+            </w:r>
+            <w:r>
+              <w:rPr>
+                <w:rFonts w:ascii="Arial" w:eastAsia="Times New Roman" w:hAnsi="Arial" w:cs="Arial"/>
+                <w:color w:val="000000"/>
+                <w:sz w:val="20"/>
+                <w:szCs w:val="20"/>
+                <w:lang w:val="en-US" w:eastAsia="ru-RU"/>
+              </w:rPr>
+              <w:t xml:space="preserve"> points</w:t>
+            </w:r>
+            <w:r>
+              <w:rPr>
+                <w:rFonts w:ascii="Arial" w:eastAsia="Times New Roman" w:hAnsi="Arial" w:cs="Arial"/>
+                <w:color w:val="000000"/>
+                <w:sz w:val="20"/>
+                <w:szCs w:val="20"/>
+                <w:lang w:val="en-US" w:eastAsia="ru-RU"/>
+              </w:rPr>
+              <w:t xml:space="preserve"> }}</w:t>
+            </w:r>
           </w:p>
         </w:tc>
       </w:tr>
@@ -708,9 +988,39 @@
                 <w:color w:val="000000"/>
                 <w:sz w:val="20"/>
                 <w:szCs w:val="20"/>
-                <w:lang w:eastAsia="ru-RU"/>
-              </w:rPr>
-            </w:pPr>
+                <w:lang w:val="en-US" w:eastAsia="ru-RU"/>
+              </w:rPr>
+            </w:pPr>
+            <w:r>
+              <w:rPr>
+                <w:rFonts w:ascii="Arial" w:eastAsia="Times New Roman" w:hAnsi="Arial" w:cs="Arial"/>
+                <w:color w:val="000000"/>
+                <w:sz w:val="20"/>
+                <w:szCs w:val="20"/>
+                <w:lang w:val="en-US" w:eastAsia="ru-RU"/>
+              </w:rPr>
+              <w:t xml:space="preserve">{{ </w:t>
+            </w:r>
+            <w:r>
+              <w:rPr>
+                <w:rFonts w:ascii="Arial" w:eastAsia="Times New Roman" w:hAnsi="Arial" w:cs="Arial"/>
+                <w:color w:val="000000"/>
+                <w:sz w:val="20"/>
+                <w:szCs w:val="20"/>
+                <w:lang w:val="en-US" w:eastAsia="ru-RU"/>
+              </w:rPr>
+              <w:t>time</w:t>
+            </w:r>
+            <w:r>
+              <w:rPr>
+                <w:rFonts w:ascii="Arial" w:eastAsia="Times New Roman" w:hAnsi="Arial" w:cs="Arial"/>
+                <w:color w:val="000000"/>
+                <w:sz w:val="20"/>
+                <w:szCs w:val="20"/>
+                <w:lang w:val="en-US" w:eastAsia="ru-RU"/>
+              </w:rPr>
+              <w:t xml:space="preserve"> }}</w:t>
+            </w:r>
           </w:p>
         </w:tc>
       </w:tr>

</xml_diff>